<commit_message>
adding some linq queries on product list
</commit_message>
<xml_diff>
--- a/Pro C# 7.docx
+++ b/Pro C# 7.docx
@@ -1289,7 +1289,6 @@
       </w:r>
     </w:p>
     <w:p>
-      <w:bookmarkStart w:id="1" w:name="_GoBack"/>
       <w:r>
         <w:rPr>
           <w:noProof/>
@@ -1343,7 +1342,6 @@
           </wp:inline>
         </w:drawing>
       </w:r>
-      <w:bookmarkEnd w:id="1"/>
     </w:p>
     <w:p>
       <w:r>
@@ -1435,6 +1433,22 @@
       <w:r>
         <w:t>I give you what you need</w:t>
       </w:r>
+    </w:p>
+    <w:p/>
+    <w:p>
+      <w:r>
+        <w:t xml:space="preserve">101 LINQ Samples: </w:t>
+      </w:r>
+      <w:hyperlink r:id="rId12" w:history="1">
+        <w:r>
+          <w:rPr>
+            <w:rStyle w:val="Hyperlink"/>
+          </w:rPr>
+          <w:t>https://code.msdn.microsoft.com/101-LINQ-Samples-3fb9811b</w:t>
+        </w:r>
+      </w:hyperlink>
+      <w:bookmarkStart w:id="1" w:name="_GoBack"/>
+      <w:bookmarkEnd w:id="1"/>
     </w:p>
     <w:sectPr>
       <w:pgSz w:w="12240" w:h="15840"/>
@@ -2404,6 +2418,18 @@
       <w:contextualSpacing/>
     </w:pPr>
   </w:style>
+  <w:style w:type="character" w:styleId="Hyperlink">
+    <w:name w:val="Hyperlink"/>
+    <w:basedOn w:val="DefaultParagraphFont"/>
+    <w:uiPriority w:val="99"/>
+    <w:semiHidden/>
+    <w:unhideWhenUsed/>
+    <w:rsid w:val="00767864"/>
+    <w:rPr>
+      <w:color w:val="0000FF"/>
+      <w:u w:val="single"/>
+    </w:rPr>
+  </w:style>
 </w:styles>
 </file>
 

</xml_diff>

<commit_message>
adding instructions for battleship
</commit_message>
<xml_diff>
--- a/Pro C# 7.docx
+++ b/Pro C# 7.docx
@@ -1052,218 +1052,391 @@
           </wp:inline>
         </w:drawing>
       </w:r>
+    </w:p>
+    <w:p>
+      <w:r>
+        <w:t>Method overloading</w:t>
+      </w:r>
+    </w:p>
+    <w:p>
+      <w:proofErr w:type="spellStart"/>
+      <w:r>
+        <w:t>Enum</w:t>
+      </w:r>
+      <w:proofErr w:type="spellEnd"/>
+      <w:r>
+        <w:t xml:space="preserve"> type</w:t>
+      </w:r>
+    </w:p>
+    <w:p>
+      <w:r>
+        <w:t>Struct type</w:t>
+      </w:r>
+    </w:p>
+    <w:p>
+      <w:r>
+        <w:t>Values types vs. Reference Types</w:t>
+      </w:r>
+    </w:p>
+    <w:p>
+      <w:pPr>
+        <w:spacing w:after="0" w:line="240" w:lineRule="auto"/>
+      </w:pPr>
+      <w:r>
+        <w:br w:type="page"/>
+      </w:r>
+    </w:p>
+    <w:p>
+      <w:pPr>
+        <w:pStyle w:val="Heading1"/>
+      </w:pPr>
+      <w:r>
+        <w:lastRenderedPageBreak/>
+        <w:t>Battleship game</w:t>
+      </w:r>
+    </w:p>
+    <w:p>
+      <w:r>
+        <w:rPr>
+          <w:b/>
+        </w:rPr>
+        <w:t>Main</w:t>
+      </w:r>
+      <w:r>
+        <w:t xml:space="preserve"> </w:t>
+      </w:r>
+      <w:r>
+        <w:rPr>
+          <w:b/>
+        </w:rPr>
+        <w:t>Method</w:t>
+      </w:r>
+      <w:r>
+        <w:t>:</w:t>
+      </w:r>
+    </w:p>
+    <w:p>
+      <w:r>
+        <w:t>Print the options. Provide the intro and exit when done.</w:t>
+      </w:r>
+    </w:p>
+    <w:p>
+      <w:r>
+        <w:t xml:space="preserve">Initialize the board. 4x4 string </w:t>
+      </w:r>
+      <w:r>
+        <w:t xml:space="preserve">jagged multidimensional </w:t>
+      </w:r>
+      <w:r>
+        <w:t>array</w:t>
+      </w:r>
+    </w:p>
+    <w:p>
+      <w:pPr>
+        <w:pStyle w:val="Footer"/>
+      </w:pPr>
+      <w:proofErr w:type="spellStart"/>
+      <w:r>
+        <w:rPr>
+          <w:b/>
+        </w:rPr>
+        <w:t>PrintBoard</w:t>
+      </w:r>
+      <w:proofErr w:type="spellEnd"/>
+      <w:r>
+        <w:t>:</w:t>
+      </w:r>
+    </w:p>
+    <w:p>
+      <w:pPr>
+        <w:pStyle w:val="Footer"/>
+      </w:pPr>
+      <w:r>
+        <w:t>Print the battleship grid to the console hiding where the ship is</w:t>
+      </w:r>
+    </w:p>
+    <w:p>
+      <w:pPr>
+        <w:pStyle w:val="Footer"/>
+      </w:pPr>
+    </w:p>
+    <w:p>
+      <w:pPr>
+        <w:pStyle w:val="Footer"/>
+      </w:pPr>
+      <w:proofErr w:type="spellStart"/>
+      <w:r>
+        <w:rPr>
+          <w:b/>
+        </w:rPr>
+        <w:t>RevealBoard</w:t>
+      </w:r>
+      <w:proofErr w:type="spellEnd"/>
+      <w:r>
+        <w:t>:</w:t>
+      </w:r>
+    </w:p>
+    <w:p>
+      <w:pPr>
+        <w:pStyle w:val="Footer"/>
+      </w:pPr>
+      <w:r>
+        <w:t>Print the battleship grid to the console showing where the ship is</w:t>
+      </w:r>
+    </w:p>
+    <w:p>
+      <w:pPr>
+        <w:pStyle w:val="Footer"/>
+      </w:pPr>
+    </w:p>
+    <w:p>
+      <w:pPr>
+        <w:pStyle w:val="Footer"/>
+      </w:pPr>
+    </w:p>
+    <w:p>
+      <w:pPr>
+        <w:pStyle w:val="Footer"/>
+      </w:pPr>
+      <w:proofErr w:type="spellStart"/>
+      <w:r>
+        <w:rPr>
+          <w:b/>
+        </w:rPr>
+        <w:t>InitializeBoard</w:t>
+      </w:r>
+      <w:proofErr w:type="spellEnd"/>
+      <w:r>
+        <w:t>:</w:t>
+      </w:r>
+    </w:p>
+    <w:p>
+      <w:pPr>
+        <w:pStyle w:val="Footer"/>
+      </w:pPr>
+      <w:r>
+        <w:t>Setup a 4x4 string array the will hold spaces for no ship and a tilde for the battleship</w:t>
+      </w:r>
+    </w:p>
+    <w:p>
+      <w:pPr>
+        <w:pStyle w:val="Footer"/>
+      </w:pPr>
+    </w:p>
+    <w:p>
+      <w:pPr>
+        <w:pStyle w:val="Footer"/>
+        <w:rPr>
+          <w:b/>
+        </w:rPr>
+      </w:pPr>
+      <w:r>
+        <w:rPr>
+          <w:b/>
+        </w:rPr>
+        <w:t xml:space="preserve">Randomize Board: </w:t>
+      </w:r>
+    </w:p>
+    <w:p>
+      <w:pPr>
+        <w:pStyle w:val="Footer"/>
+      </w:pPr>
+      <w:r>
+        <w:t>Generate a random column and a random row to put the ship in i.e. the tilde</w:t>
+      </w:r>
+    </w:p>
+    <w:p/>
+    <w:p>
+      <w:proofErr w:type="spellStart"/>
+      <w:r>
+        <w:rPr>
+          <w:b/>
+        </w:rPr>
+        <w:t>ApplyCoordinates</w:t>
+      </w:r>
+      <w:proofErr w:type="spellEnd"/>
+      <w:r>
+        <w:t>:</w:t>
+      </w:r>
+    </w:p>
+    <w:p>
+      <w:r>
+        <w:t>Get the coordinates from the end user and see if they’ve won. Limit to three tries.</w:t>
+      </w:r>
+    </w:p>
+    <w:p>
+      <w:r>
+        <w:t>Here’s an example run:</w:t>
+      </w:r>
+    </w:p>
+    <w:p>
+      <w:r>
+        <w:rPr>
+          <w:noProof/>
+        </w:rPr>
+        <w:drawing>
+          <wp:inline distT="0" distB="0" distL="0" distR="0" wp14:anchorId="723B8A79" wp14:editId="2F324B6B">
+            <wp:extent cx="5943600" cy="3622040"/>
+            <wp:effectExtent l="0" t="0" r="0" b="0"/>
+            <wp:docPr id="5" name="Picture 5"/>
+            <wp:cNvGraphicFramePr>
+              <a:graphicFrameLocks xmlns:a="http://schemas.openxmlformats.org/drawingml/2006/main" noChangeAspect="1"/>
+            </wp:cNvGraphicFramePr>
+            <a:graphic xmlns:a="http://schemas.openxmlformats.org/drawingml/2006/main">
+              <a:graphicData uri="http://schemas.openxmlformats.org/drawingml/2006/picture">
+                <pic:pic xmlns:pic="http://schemas.openxmlformats.org/drawingml/2006/picture">
+                  <pic:nvPicPr>
+                    <pic:cNvPr id="1" name=""/>
+                    <pic:cNvPicPr/>
+                  </pic:nvPicPr>
+                  <pic:blipFill>
+                    <a:blip r:embed="rId10"/>
+                    <a:stretch>
+                      <a:fillRect/>
+                    </a:stretch>
+                  </pic:blipFill>
+                  <pic:spPr>
+                    <a:xfrm>
+                      <a:off x="0" y="0"/>
+                      <a:ext cx="5943600" cy="3622040"/>
+                    </a:xfrm>
+                    <a:prstGeom prst="rect">
+                      <a:avLst/>
+                    </a:prstGeom>
+                  </pic:spPr>
+                </pic:pic>
+              </a:graphicData>
+            </a:graphic>
+          </wp:inline>
+        </w:drawing>
+      </w:r>
+    </w:p>
+    <w:p>
+      <w:r>
+        <w:t>Attempt to sink the ship:</w:t>
+      </w:r>
+    </w:p>
+    <w:p>
+      <w:r>
+        <w:rPr>
+          <w:noProof/>
+        </w:rPr>
+        <w:lastRenderedPageBreak/>
+        <w:drawing>
+          <wp:inline distT="0" distB="0" distL="0" distR="0" wp14:anchorId="156A7452" wp14:editId="2E4D625B">
+            <wp:extent cx="5943600" cy="3295650"/>
+            <wp:effectExtent l="0" t="0" r="0" b="0"/>
+            <wp:docPr id="6" name="Picture 6"/>
+            <wp:cNvGraphicFramePr>
+              <a:graphicFrameLocks xmlns:a="http://schemas.openxmlformats.org/drawingml/2006/main" noChangeAspect="1"/>
+            </wp:cNvGraphicFramePr>
+            <a:graphic xmlns:a="http://schemas.openxmlformats.org/drawingml/2006/main">
+              <a:graphicData uri="http://schemas.openxmlformats.org/drawingml/2006/picture">
+                <pic:pic xmlns:pic="http://schemas.openxmlformats.org/drawingml/2006/picture">
+                  <pic:nvPicPr>
+                    <pic:cNvPr id="1" name=""/>
+                    <pic:cNvPicPr/>
+                  </pic:nvPicPr>
+                  <pic:blipFill>
+                    <a:blip r:embed="rId11"/>
+                    <a:stretch>
+                      <a:fillRect/>
+                    </a:stretch>
+                  </pic:blipFill>
+                  <pic:spPr>
+                    <a:xfrm>
+                      <a:off x="0" y="0"/>
+                      <a:ext cx="5943600" cy="3295650"/>
+                    </a:xfrm>
+                    <a:prstGeom prst="rect">
+                      <a:avLst/>
+                    </a:prstGeom>
+                  </pic:spPr>
+                </pic:pic>
+              </a:graphicData>
+            </a:graphic>
+          </wp:inline>
+        </w:drawing>
+      </w:r>
+    </w:p>
+    <w:p>
+      <w:pPr>
+        <w:spacing w:after="0" w:line="240" w:lineRule="auto"/>
+      </w:pPr>
+      <w:r>
+        <w:t>Reveal the board:</w:t>
+      </w:r>
+    </w:p>
+    <w:p>
+      <w:pPr>
+        <w:spacing w:after="0" w:line="240" w:lineRule="auto"/>
+      </w:pPr>
+    </w:p>
+    <w:p>
+      <w:pPr>
+        <w:spacing w:after="0" w:line="240" w:lineRule="auto"/>
+        <w:rPr>
+          <w:b/>
+        </w:rPr>
+      </w:pPr>
+      <w:r>
+        <w:rPr>
+          <w:noProof/>
+        </w:rPr>
+        <w:drawing>
+          <wp:inline distT="0" distB="0" distL="0" distR="0" wp14:anchorId="5F1C6EA0" wp14:editId="60CCE77C">
+            <wp:extent cx="5267325" cy="2676525"/>
+            <wp:effectExtent l="0" t="0" r="9525" b="9525"/>
+            <wp:docPr id="7" name="Picture 7"/>
+            <wp:cNvGraphicFramePr>
+              <a:graphicFrameLocks xmlns:a="http://schemas.openxmlformats.org/drawingml/2006/main" noChangeAspect="1"/>
+            </wp:cNvGraphicFramePr>
+            <a:graphic xmlns:a="http://schemas.openxmlformats.org/drawingml/2006/main">
+              <a:graphicData uri="http://schemas.openxmlformats.org/drawingml/2006/picture">
+                <pic:pic xmlns:pic="http://schemas.openxmlformats.org/drawingml/2006/picture">
+                  <pic:nvPicPr>
+                    <pic:cNvPr id="1" name=""/>
+                    <pic:cNvPicPr/>
+                  </pic:nvPicPr>
+                  <pic:blipFill>
+                    <a:blip r:embed="rId12"/>
+                    <a:stretch>
+                      <a:fillRect/>
+                    </a:stretch>
+                  </pic:blipFill>
+                  <pic:spPr>
+                    <a:xfrm>
+                      <a:off x="0" y="0"/>
+                      <a:ext cx="5267325" cy="2676525"/>
+                    </a:xfrm>
+                    <a:prstGeom prst="rect">
+                      <a:avLst/>
+                    </a:prstGeom>
+                  </pic:spPr>
+                </pic:pic>
+              </a:graphicData>
+            </a:graphic>
+          </wp:inline>
+        </w:drawing>
+      </w:r>
+    </w:p>
+    <w:p>
+      <w:pPr>
+        <w:spacing w:after="0" w:line="240" w:lineRule="auto"/>
+        <w:rPr>
+          <w:b/>
+        </w:rPr>
+      </w:pPr>
+      <w:r>
+        <w:rPr>
+          <w:b/>
+        </w:rPr>
+        <w:br w:type="page"/>
+      </w:r>
+    </w:p>
+    <w:p>
       <w:bookmarkStart w:id="0" w:name="_GoBack"/>
       <w:bookmarkEnd w:id="0"/>
-    </w:p>
-    <w:p>
-      <w:r>
-        <w:t>Method overloading</w:t>
-      </w:r>
-    </w:p>
-    <w:p>
-      <w:proofErr w:type="spellStart"/>
-      <w:r>
-        <w:t>Enum</w:t>
-      </w:r>
-      <w:proofErr w:type="spellEnd"/>
-      <w:r>
-        <w:t xml:space="preserve"> type</w:t>
-      </w:r>
-    </w:p>
-    <w:p>
-      <w:r>
-        <w:t>Struct type</w:t>
-      </w:r>
-    </w:p>
-    <w:p>
-      <w:r>
-        <w:t>Values types vs. Reference Types</w:t>
-      </w:r>
-    </w:p>
-    <w:p>
-      <w:r>
-        <w:t>Battleship game:</w:t>
-      </w:r>
-    </w:p>
-    <w:p>
-      <w:r>
-        <w:rPr>
-          <w:b/>
-        </w:rPr>
-        <w:t>Main</w:t>
-      </w:r>
-      <w:r>
-        <w:t xml:space="preserve"> </w:t>
-      </w:r>
-      <w:r>
-        <w:rPr>
-          <w:b/>
-        </w:rPr>
-        <w:t>Method</w:t>
-      </w:r>
-      <w:r>
-        <w:t>:</w:t>
-      </w:r>
-    </w:p>
-    <w:p>
-      <w:r>
-        <w:lastRenderedPageBreak/>
-        <w:t>Print the options. Provide the intro and exit when done.</w:t>
-      </w:r>
-    </w:p>
-    <w:p>
-      <w:r>
-        <w:t>Initialize the board. 4x4 string array</w:t>
-      </w:r>
-    </w:p>
-    <w:p>
-      <w:pPr>
-        <w:pStyle w:val="Footer"/>
-      </w:pPr>
-      <w:proofErr w:type="spellStart"/>
-      <w:r>
-        <w:rPr>
-          <w:b/>
-        </w:rPr>
-        <w:t>PrintBoard</w:t>
-      </w:r>
-      <w:proofErr w:type="spellEnd"/>
-      <w:r>
-        <w:t>:</w:t>
-      </w:r>
-    </w:p>
-    <w:p>
-      <w:pPr>
-        <w:pStyle w:val="Footer"/>
-      </w:pPr>
-      <w:r>
-        <w:t>Print the battleship grid to the console hiding where the ship is</w:t>
-      </w:r>
-    </w:p>
-    <w:p>
-      <w:pPr>
-        <w:pStyle w:val="Footer"/>
-      </w:pPr>
-    </w:p>
-    <w:p>
-      <w:pPr>
-        <w:pStyle w:val="Footer"/>
-      </w:pPr>
-      <w:proofErr w:type="spellStart"/>
-      <w:r>
-        <w:rPr>
-          <w:b/>
-        </w:rPr>
-        <w:t>RevealBoard</w:t>
-      </w:r>
-      <w:proofErr w:type="spellEnd"/>
-      <w:r>
-        <w:t>:</w:t>
-      </w:r>
-    </w:p>
-    <w:p>
-      <w:pPr>
-        <w:pStyle w:val="Footer"/>
-      </w:pPr>
-      <w:r>
-        <w:t>Print the battleship grid to the console showing where the ship is</w:t>
-      </w:r>
-    </w:p>
-    <w:p>
-      <w:pPr>
-        <w:pStyle w:val="Footer"/>
-      </w:pPr>
-    </w:p>
-    <w:p>
-      <w:pPr>
-        <w:pStyle w:val="Footer"/>
-      </w:pPr>
-    </w:p>
-    <w:p>
-      <w:pPr>
-        <w:pStyle w:val="Footer"/>
-      </w:pPr>
-      <w:proofErr w:type="spellStart"/>
-      <w:r>
-        <w:rPr>
-          <w:b/>
-        </w:rPr>
-        <w:t>InitializeBoard</w:t>
-      </w:r>
-      <w:proofErr w:type="spellEnd"/>
-      <w:r>
-        <w:t>:</w:t>
-      </w:r>
-    </w:p>
-    <w:p>
-      <w:pPr>
-        <w:pStyle w:val="Footer"/>
-      </w:pPr>
-      <w:r>
-        <w:t>Setup a 4x4 string array the will hold spaces for no ship and a tilde for the battleship</w:t>
-      </w:r>
-    </w:p>
-    <w:p>
-      <w:pPr>
-        <w:pStyle w:val="Footer"/>
-      </w:pPr>
-    </w:p>
-    <w:p>
-      <w:pPr>
-        <w:pStyle w:val="Footer"/>
-        <w:rPr>
-          <w:b/>
-        </w:rPr>
-      </w:pPr>
-      <w:r>
-        <w:rPr>
-          <w:b/>
-        </w:rPr>
-        <w:t xml:space="preserve">Randomize Board: </w:t>
-      </w:r>
-    </w:p>
-    <w:p>
-      <w:pPr>
-        <w:pStyle w:val="Footer"/>
-      </w:pPr>
-      <w:r>
-        <w:t>Generate a random column and a random row to put the ship in i.e. the tilde</w:t>
-      </w:r>
-    </w:p>
-    <w:p/>
-    <w:p>
-      <w:proofErr w:type="spellStart"/>
-      <w:r>
-        <w:rPr>
-          <w:b/>
-        </w:rPr>
-        <w:t>ApplyCoordinates</w:t>
-      </w:r>
-      <w:proofErr w:type="spellEnd"/>
-      <w:r>
-        <w:t>:</w:t>
-      </w:r>
-    </w:p>
-    <w:p>
-      <w:r>
-        <w:t>Get the coordinates from the end user and see if they’ve won. Limit to three tries.</w:t>
-      </w:r>
-    </w:p>
-    <w:p>
-      <w:pPr>
-        <w:spacing w:after="0" w:line="240" w:lineRule="auto"/>
-        <w:rPr>
-          <w:b/>
-        </w:rPr>
-      </w:pPr>
-      <w:r>
-        <w:rPr>
-          <w:b/>
-        </w:rPr>
-        <w:br w:type="page"/>
-      </w:r>
-    </w:p>
-    <w:p>
       <w:r>
         <w:rPr>
           <w:b/>
@@ -1305,7 +1478,7 @@
                     </pic:cNvPicPr>
                   </pic:nvPicPr>
                   <pic:blipFill>
-                    <a:blip r:embed="rId10"/>
+                    <a:blip r:embed="rId13"/>
                     <a:stretch>
                       <a:fillRect/>
                     </a:stretch>
@@ -1453,7 +1626,7 @@
       <w:r>
         <w:t xml:space="preserve"> numbers is here: </w:t>
       </w:r>
-      <w:hyperlink r:id="rId11">
+      <w:hyperlink r:id="rId14">
         <w:r>
           <w:rPr>
             <w:rStyle w:val="InternetLink"/>
@@ -1478,7 +1651,7 @@
       <w:r>
         <w:t xml:space="preserve"> for ascii shapes is here: shapes from here: </w:t>
       </w:r>
-      <w:hyperlink r:id="rId12">
+      <w:hyperlink r:id="rId15">
         <w:r>
           <w:rPr>
             <w:rStyle w:val="InternetLink"/>
@@ -1498,7 +1671,7 @@
       <w:r>
         <w:t xml:space="preserve">Unicode </w:t>
       </w:r>
-      <w:hyperlink r:id="rId13">
+      <w:hyperlink r:id="rId16">
         <w:r>
           <w:rPr>
             <w:rStyle w:val="InternetLink"/>
@@ -1540,7 +1713,7 @@
                     </pic:cNvPicPr>
                   </pic:nvPicPr>
                   <pic:blipFill>
-                    <a:blip r:embed="rId14"/>
+                    <a:blip r:embed="rId17"/>
                     <a:stretch>
                       <a:fillRect/>
                     </a:stretch>
@@ -2255,7 +2428,7 @@
                     </pic:cNvPicPr>
                   </pic:nvPicPr>
                   <pic:blipFill>
-                    <a:blip r:embed="rId15">
+                    <a:blip r:embed="rId18">
                       <a:extLst>
                         <a:ext uri="{28A0092B-C50C-407E-A947-70E740481C1C}">
                           <a14:useLocalDpi xmlns:a14="http://schemas.microsoft.com/office/drawing/2010/main" val="0"/>
@@ -2382,7 +2555,7 @@
       <w:r>
         <w:t xml:space="preserve">101 LINQ Samples: </w:t>
       </w:r>
-      <w:hyperlink r:id="rId16" w:history="1">
+      <w:hyperlink r:id="rId19" w:history="1">
         <w:r>
           <w:rPr>
             <w:rStyle w:val="Hyperlink"/>
@@ -3756,6 +3929,27 @@
       <w:spacing w:after="160" w:line="259" w:lineRule="auto"/>
     </w:pPr>
   </w:style>
+  <w:style w:type="paragraph" w:styleId="Heading1">
+    <w:name w:val="heading 1"/>
+    <w:basedOn w:val="Normal"/>
+    <w:next w:val="Normal"/>
+    <w:link w:val="Heading1Char"/>
+    <w:uiPriority w:val="9"/>
+    <w:qFormat/>
+    <w:rsid w:val="00340AEE"/>
+    <w:pPr>
+      <w:keepNext/>
+      <w:keepLines/>
+      <w:spacing w:before="240" w:after="0"/>
+      <w:outlineLvl w:val="0"/>
+    </w:pPr>
+    <w:rPr>
+      <w:rFonts w:asciiTheme="majorHAnsi" w:eastAsiaTheme="majorEastAsia" w:hAnsiTheme="majorHAnsi" w:cstheme="majorBidi"/>
+      <w:color w:val="2F5496" w:themeColor="accent1" w:themeShade="BF"/>
+      <w:sz w:val="32"/>
+      <w:szCs w:val="32"/>
+    </w:rPr>
+  </w:style>
   <w:style w:type="character" w:default="1" w:styleId="DefaultParagraphFont">
     <w:name w:val="Default Paragraph Font"/>
     <w:uiPriority w:val="1"/>
@@ -3952,6 +4146,19 @@
     <w:link w:val="Footer"/>
     <w:uiPriority w:val="99"/>
     <w:rsid w:val="00EA702F"/>
+  </w:style>
+  <w:style w:type="character" w:customStyle="1" w:styleId="Heading1Char">
+    <w:name w:val="Heading 1 Char"/>
+    <w:basedOn w:val="DefaultParagraphFont"/>
+    <w:link w:val="Heading1"/>
+    <w:uiPriority w:val="9"/>
+    <w:rsid w:val="00340AEE"/>
+    <w:rPr>
+      <w:rFonts w:asciiTheme="majorHAnsi" w:eastAsiaTheme="majorEastAsia" w:hAnsiTheme="majorHAnsi" w:cstheme="majorBidi"/>
+      <w:color w:val="2F5496" w:themeColor="accent1" w:themeShade="BF"/>
+      <w:sz w:val="32"/>
+      <w:szCs w:val="32"/>
+    </w:rPr>
   </w:style>
 </w:styles>
 </file>
@@ -4256,7 +4463,7 @@
 </file>
 
 <file path=customXml/itemProps1.xml><?xml version="1.0" encoding="utf-8"?>
-<ds:datastoreItem xmlns:ds="http://schemas.openxmlformats.org/officeDocument/2006/customXml" ds:itemID="{55D32520-4E27-49EC-ABAA-1D53E374816A}">
+<ds:datastoreItem xmlns:ds="http://schemas.openxmlformats.org/officeDocument/2006/customXml" ds:itemID="{FF3E7EE3-7C58-45F0-AFE8-8223C31328B3}">
   <ds:schemaRefs>
     <ds:schemaRef ds:uri="http://schemas.openxmlformats.org/officeDocument/2006/bibliography"/>
   </ds:schemaRefs>

</xml_diff>